<commit_message>
commit changes on server models
</commit_message>
<xml_diff>
--- a/designing/database.docx
+++ b/designing/database.docx
@@ -49,7 +49,30 @@
           <w:rFonts w:hint="cs"/>
           <w:rtl/>
         </w:rPr>
-        <w:t>שם פרטי חובה, שם משפחה, טלפון, כתובת מייל חובה,</w:t>
+        <w:t xml:space="preserve">שם משתמש- </w:t>
+      </w:r>
+      <w:proofErr w:type="spellStart"/>
+      <w:r>
+        <w:rPr>
+          <w:rFonts w:hint="cs"/>
+          <w:rtl/>
+        </w:rPr>
+        <w:t>יחודי,</w:t>
+      </w:r>
+      <w:r>
+        <w:rPr>
+          <w:rFonts w:hint="cs"/>
+          <w:rtl/>
+        </w:rPr>
+        <w:t>שם</w:t>
+      </w:r>
+      <w:proofErr w:type="spellEnd"/>
+      <w:r>
+        <w:rPr>
+          <w:rFonts w:hint="cs"/>
+          <w:rtl/>
+        </w:rPr>
+        <w:t xml:space="preserve"> פרטי חובה, שם משפחה, טלפון, כתובת מייל חובה,</w:t>
       </w:r>
       <w:r>
         <w:rPr>
@@ -77,14 +100,14 @@
           <w:rFonts w:hint="cs"/>
           <w:rtl/>
         </w:rPr>
-        <w:t>יש לכם שאלה?</w:t>
-      </w:r>
-      <w:r>
-        <w:rPr>
-          <w:rFonts w:hint="cs"/>
-          <w:rtl/>
-        </w:rPr>
-        <w:t>- מערך של שאלות</w:t>
+        <w:t>סוג המשתמש:</w:t>
+      </w:r>
+      <w:r>
+        <w:rPr>
+          <w:rFonts w:hint="cs"/>
+          <w:rtl/>
+        </w:rPr>
+        <w:t xml:space="preserve"> מנהל או משתמש</w:t>
       </w:r>
       <w:r>
         <w:rPr>
@@ -96,46 +119,19 @@
       <w:r>
         <w:rPr>
           <w:rFonts w:hint="cs"/>
-          <w:color w:val="FF0000"/>
-          <w:rtl/>
-        </w:rPr>
-        <w:t>אולי המקום הוא לא כאן? כי המנהל אמור להיות יכול לראות את כל השאלות במרוכז ולענות עליהן.... אולי זה צריך מודל נפרד?</w:t>
-      </w:r>
-      <w:r>
-        <w:rPr>
-          <w:rFonts w:hint="cs"/>
-          <w:rtl/>
-        </w:rPr>
-        <w:t xml:space="preserve">, </w:t>
-      </w:r>
-      <w:r>
-        <w:rPr>
-          <w:rFonts w:hint="cs"/>
-          <w:rtl/>
-        </w:rPr>
-        <w:t>סוג המשתמש:</w:t>
-      </w:r>
-      <w:r>
-        <w:rPr>
-          <w:rFonts w:hint="cs"/>
-          <w:rtl/>
-        </w:rPr>
-        <w:t xml:space="preserve"> מנהל או משתמש</w:t>
-      </w:r>
-      <w:r>
-        <w:rPr>
-          <w:rFonts w:hint="cs"/>
-          <w:rtl/>
-        </w:rPr>
-        <w:t xml:space="preserve"> </w:t>
-      </w:r>
-      <w:r>
-        <w:rPr>
-          <w:rFonts w:hint="cs"/>
-          <w:rtl/>
-        </w:rPr>
-        <w:t>(דיפולט</w:t>
-      </w:r>
+          <w:rtl/>
+        </w:rPr>
+        <w:t>(</w:t>
+      </w:r>
+      <w:proofErr w:type="spellStart"/>
+      <w:r>
+        <w:rPr>
+          <w:rFonts w:hint="cs"/>
+          <w:rtl/>
+        </w:rPr>
+        <w:t>דיפולט</w:t>
+      </w:r>
+      <w:proofErr w:type="spellEnd"/>
       <w:r>
         <w:rPr>
           <w:rFonts w:hint="cs"/>
@@ -155,23 +151,43 @@
       <w:tblPr>
         <w:tblStyle w:val="a3"/>
         <w:bidiVisual/>
-        <w:tblW w:w="8755" w:type="dxa"/>
+        <w:tblW w:w="9210" w:type="dxa"/>
         <w:tblLook w:val="04A0" w:firstRow="1" w:lastRow="0" w:firstColumn="1" w:lastColumn="0" w:noHBand="0" w:noVBand="1"/>
       </w:tblPr>
       <w:tblGrid>
+        <w:gridCol w:w="1326"/>
         <w:gridCol w:w="714"/>
         <w:gridCol w:w="771"/>
         <w:gridCol w:w="1440"/>
         <w:gridCol w:w="3101"/>
         <w:gridCol w:w="788"/>
         <w:gridCol w:w="754"/>
-        <w:gridCol w:w="791"/>
         <w:gridCol w:w="928"/>
       </w:tblGrid>
       <w:tr>
         <w:tc>
           <w:tcPr>
-            <w:tcW w:w="570" w:type="dxa"/>
+            <w:tcW w:w="714" w:type="dxa"/>
+          </w:tcPr>
+          <w:p>
+            <w:pPr>
+              <w:rPr>
+                <w:rFonts w:hint="cs"/>
+                <w:rtl/>
+              </w:rPr>
+            </w:pPr>
+            <w:r>
+              <w:rPr>
+                <w:rFonts w:hint="cs"/>
+                <w:rtl/>
+              </w:rPr>
+              <w:t>שם משתמש</w:t>
+            </w:r>
+          </w:p>
+        </w:tc>
+        <w:tc>
+          <w:tcPr>
+            <w:tcW w:w="714" w:type="dxa"/>
           </w:tcPr>
           <w:p>
             <w:pPr>
@@ -190,7 +206,7 @@
         </w:tc>
         <w:tc>
           <w:tcPr>
-            <w:tcW w:w="662" w:type="dxa"/>
+            <w:tcW w:w="771" w:type="dxa"/>
           </w:tcPr>
           <w:p>
             <w:pPr>
@@ -209,7 +225,7 @@
         </w:tc>
         <w:tc>
           <w:tcPr>
-            <w:tcW w:w="1301" w:type="dxa"/>
+            <w:tcW w:w="1440" w:type="dxa"/>
           </w:tcPr>
           <w:p>
             <w:pPr>
@@ -228,7 +244,7 @@
         </w:tc>
         <w:tc>
           <w:tcPr>
-            <w:tcW w:w="2774" w:type="dxa"/>
+            <w:tcW w:w="3101" w:type="dxa"/>
           </w:tcPr>
           <w:p>
             <w:pPr>
@@ -247,7 +263,7 @@
         </w:tc>
         <w:tc>
           <w:tcPr>
-            <w:tcW w:w="723" w:type="dxa"/>
+            <w:tcW w:w="788" w:type="dxa"/>
           </w:tcPr>
           <w:p>
             <w:pPr>
@@ -266,7 +282,7 @@
         </w:tc>
         <w:tc>
           <w:tcPr>
-            <w:tcW w:w="693" w:type="dxa"/>
+            <w:tcW w:w="754" w:type="dxa"/>
           </w:tcPr>
           <w:p>
             <w:pPr>
@@ -285,26 +301,7 @@
         </w:tc>
         <w:tc>
           <w:tcPr>
-            <w:tcW w:w="726" w:type="dxa"/>
-          </w:tcPr>
-          <w:p>
-            <w:pPr>
-              <w:rPr>
-                <w:rtl/>
-              </w:rPr>
-            </w:pPr>
-            <w:r>
-              <w:rPr>
-                <w:rFonts w:hint="cs"/>
-                <w:rtl/>
-              </w:rPr>
-              <w:t>שאלות</w:t>
-            </w:r>
-          </w:p>
-        </w:tc>
-        <w:tc>
-          <w:tcPr>
-            <w:tcW w:w="1306" w:type="dxa"/>
+            <w:tcW w:w="928" w:type="dxa"/>
           </w:tcPr>
           <w:p>
             <w:pPr>
@@ -325,7 +322,19 @@
       <w:tr>
         <w:tc>
           <w:tcPr>
-            <w:tcW w:w="570" w:type="dxa"/>
+            <w:tcW w:w="714" w:type="dxa"/>
+          </w:tcPr>
+          <w:p>
+            <w:proofErr w:type="spellStart"/>
+            <w:r>
+              <w:t>saraCohen</w:t>
+            </w:r>
+            <w:proofErr w:type="spellEnd"/>
+          </w:p>
+        </w:tc>
+        <w:tc>
+          <w:tcPr>
+            <w:tcW w:w="714" w:type="dxa"/>
           </w:tcPr>
           <w:p>
             <w:pPr>
@@ -344,7 +353,7 @@
         </w:tc>
         <w:tc>
           <w:tcPr>
-            <w:tcW w:w="662" w:type="dxa"/>
+            <w:tcW w:w="771" w:type="dxa"/>
           </w:tcPr>
           <w:p>
             <w:pPr>
@@ -363,7 +372,7 @@
         </w:tc>
         <w:tc>
           <w:tcPr>
-            <w:tcW w:w="1301" w:type="dxa"/>
+            <w:tcW w:w="1440" w:type="dxa"/>
           </w:tcPr>
           <w:p>
             <w:pPr>
@@ -382,7 +391,7 @@
         </w:tc>
         <w:tc>
           <w:tcPr>
-            <w:tcW w:w="2774" w:type="dxa"/>
+            <w:tcW w:w="3101" w:type="dxa"/>
           </w:tcPr>
           <w:p>
             <w:r>
@@ -392,7 +401,7 @@
         </w:tc>
         <w:tc>
           <w:tcPr>
-            <w:tcW w:w="723" w:type="dxa"/>
+            <w:tcW w:w="788" w:type="dxa"/>
           </w:tcPr>
           <w:p>
             <w:pPr>
@@ -411,31 +420,19 @@
         </w:tc>
         <w:tc>
           <w:tcPr>
-            <w:tcW w:w="693" w:type="dxa"/>
-          </w:tcPr>
-          <w:p>
-            <w:pPr>
-              <w:rPr>
-                <w:rtl/>
-              </w:rPr>
-            </w:pPr>
-          </w:p>
-        </w:tc>
-        <w:tc>
-          <w:tcPr>
-            <w:tcW w:w="726" w:type="dxa"/>
-          </w:tcPr>
-          <w:p>
-            <w:pPr>
-              <w:rPr>
-                <w:rtl/>
-              </w:rPr>
-            </w:pPr>
-          </w:p>
-        </w:tc>
-        <w:tc>
-          <w:tcPr>
-            <w:tcW w:w="1306" w:type="dxa"/>
+            <w:tcW w:w="754" w:type="dxa"/>
+          </w:tcPr>
+          <w:p>
+            <w:pPr>
+              <w:rPr>
+                <w:rtl/>
+              </w:rPr>
+            </w:pPr>
+          </w:p>
+        </w:tc>
+        <w:tc>
+          <w:tcPr>
+            <w:tcW w:w="928" w:type="dxa"/>
           </w:tcPr>
           <w:p>
             <w:pPr>
@@ -456,7 +453,25 @@
       <w:tr>
         <w:tc>
           <w:tcPr>
-            <w:tcW w:w="570" w:type="dxa"/>
+            <w:tcW w:w="714" w:type="dxa"/>
+          </w:tcPr>
+          <w:p>
+            <w:proofErr w:type="spellStart"/>
+            <w:r>
+              <w:rPr>
+                <w:rFonts w:hint="cs"/>
+              </w:rPr>
+              <w:t>R</w:t>
+            </w:r>
+            <w:r>
+              <w:t>uchyDaitsh</w:t>
+            </w:r>
+            <w:proofErr w:type="spellEnd"/>
+          </w:p>
+        </w:tc>
+        <w:tc>
+          <w:tcPr>
+            <w:tcW w:w="714" w:type="dxa"/>
           </w:tcPr>
           <w:p>
             <w:pPr>
@@ -475,14 +490,15 @@
         </w:tc>
         <w:tc>
           <w:tcPr>
-            <w:tcW w:w="662" w:type="dxa"/>
-          </w:tcPr>
-          <w:p>
-            <w:pPr>
-              <w:rPr>
-                <w:rtl/>
-              </w:rPr>
-            </w:pPr>
+            <w:tcW w:w="771" w:type="dxa"/>
+          </w:tcPr>
+          <w:p>
+            <w:pPr>
+              <w:rPr>
+                <w:rtl/>
+              </w:rPr>
+            </w:pPr>
+            <w:proofErr w:type="spellStart"/>
             <w:r>
               <w:rPr>
                 <w:rFonts w:hint="cs"/>
@@ -490,11 +506,12 @@
               </w:rPr>
               <w:t>דייטש</w:t>
             </w:r>
-          </w:p>
-        </w:tc>
-        <w:tc>
-          <w:tcPr>
-            <w:tcW w:w="1301" w:type="dxa"/>
+            <w:proofErr w:type="spellEnd"/>
+          </w:p>
+        </w:tc>
+        <w:tc>
+          <w:tcPr>
+            <w:tcW w:w="1440" w:type="dxa"/>
           </w:tcPr>
           <w:p>
             <w:pPr>
@@ -513,7 +530,7 @@
         </w:tc>
         <w:tc>
           <w:tcPr>
-            <w:tcW w:w="2774" w:type="dxa"/>
+            <w:tcW w:w="3101" w:type="dxa"/>
           </w:tcPr>
           <w:p>
             <w:pPr>
@@ -604,17 +621,11 @@
               <w:t>rachely0584851652@gmail.com</w:t>
             </w:r>
           </w:p>
-          <w:p>
-            <w:pPr>
-              <w:rPr>
-                <w:rFonts w:hint="cs"/>
-              </w:rPr>
-            </w:pPr>
-          </w:p>
-        </w:tc>
-        <w:tc>
-          <w:tcPr>
-            <w:tcW w:w="723" w:type="dxa"/>
+          <w:p/>
+        </w:tc>
+        <w:tc>
+          <w:tcPr>
+            <w:tcW w:w="788" w:type="dxa"/>
           </w:tcPr>
           <w:p>
             <w:pPr>
@@ -633,31 +644,19 @@
         </w:tc>
         <w:tc>
           <w:tcPr>
-            <w:tcW w:w="693" w:type="dxa"/>
-          </w:tcPr>
-          <w:p>
-            <w:pPr>
-              <w:rPr>
-                <w:rtl/>
-              </w:rPr>
-            </w:pPr>
-          </w:p>
-        </w:tc>
-        <w:tc>
-          <w:tcPr>
-            <w:tcW w:w="726" w:type="dxa"/>
-          </w:tcPr>
-          <w:p>
-            <w:pPr>
-              <w:rPr>
-                <w:rtl/>
-              </w:rPr>
-            </w:pPr>
-          </w:p>
-        </w:tc>
-        <w:tc>
-          <w:tcPr>
-            <w:tcW w:w="1306" w:type="dxa"/>
+            <w:tcW w:w="754" w:type="dxa"/>
+          </w:tcPr>
+          <w:p>
+            <w:pPr>
+              <w:rPr>
+                <w:rtl/>
+              </w:rPr>
+            </w:pPr>
+          </w:p>
+        </w:tc>
+        <w:tc>
+          <w:tcPr>
+            <w:tcW w:w="928" w:type="dxa"/>
           </w:tcPr>
           <w:p>
             <w:pPr>
@@ -678,7 +677,23 @@
       <w:tr>
         <w:tc>
           <w:tcPr>
-            <w:tcW w:w="570" w:type="dxa"/>
+            <w:tcW w:w="714" w:type="dxa"/>
+          </w:tcPr>
+          <w:p>
+            <w:r>
+              <w:rPr>
+                <w:rFonts w:hint="cs"/>
+              </w:rPr>
+              <w:t>R</w:t>
+            </w:r>
+            <w:r>
+              <w:t>ooty</w:t>
+            </w:r>
+          </w:p>
+        </w:tc>
+        <w:tc>
+          <w:tcPr>
+            <w:tcW w:w="714" w:type="dxa"/>
           </w:tcPr>
           <w:p>
             <w:pPr>
@@ -697,7 +712,7 @@
         </w:tc>
         <w:tc>
           <w:tcPr>
-            <w:tcW w:w="662" w:type="dxa"/>
+            <w:tcW w:w="771" w:type="dxa"/>
           </w:tcPr>
           <w:p>
             <w:pPr>
@@ -716,7 +731,7 @@
         </w:tc>
         <w:tc>
           <w:tcPr>
-            <w:tcW w:w="1301" w:type="dxa"/>
+            <w:tcW w:w="1440" w:type="dxa"/>
           </w:tcPr>
           <w:p>
             <w:pPr>
@@ -735,7 +750,7 @@
         </w:tc>
         <w:tc>
           <w:tcPr>
-            <w:tcW w:w="2774" w:type="dxa"/>
+            <w:tcW w:w="3101" w:type="dxa"/>
           </w:tcPr>
           <w:p>
             <w:pPr>
@@ -762,7 +777,7 @@
         </w:tc>
         <w:tc>
           <w:tcPr>
-            <w:tcW w:w="723" w:type="dxa"/>
+            <w:tcW w:w="788" w:type="dxa"/>
           </w:tcPr>
           <w:p>
             <w:pPr>
@@ -781,31 +796,19 @@
         </w:tc>
         <w:tc>
           <w:tcPr>
-            <w:tcW w:w="693" w:type="dxa"/>
-          </w:tcPr>
-          <w:p>
-            <w:pPr>
-              <w:rPr>
-                <w:rtl/>
-              </w:rPr>
-            </w:pPr>
-          </w:p>
-        </w:tc>
-        <w:tc>
-          <w:tcPr>
-            <w:tcW w:w="726" w:type="dxa"/>
-          </w:tcPr>
-          <w:p>
-            <w:pPr>
-              <w:rPr>
-                <w:rtl/>
-              </w:rPr>
-            </w:pPr>
-          </w:p>
-        </w:tc>
-        <w:tc>
-          <w:tcPr>
-            <w:tcW w:w="1306" w:type="dxa"/>
+            <w:tcW w:w="754" w:type="dxa"/>
+          </w:tcPr>
+          <w:p>
+            <w:pPr>
+              <w:rPr>
+                <w:rtl/>
+              </w:rPr>
+            </w:pPr>
+          </w:p>
+        </w:tc>
+        <w:tc>
+          <w:tcPr>
+            <w:tcW w:w="928" w:type="dxa"/>
           </w:tcPr>
           <w:p>
             <w:pPr>
@@ -826,7 +829,25 @@
       <w:tr>
         <w:tc>
           <w:tcPr>
-            <w:tcW w:w="570" w:type="dxa"/>
+            <w:tcW w:w="714" w:type="dxa"/>
+          </w:tcPr>
+          <w:p>
+            <w:proofErr w:type="spellStart"/>
+            <w:r>
+              <w:rPr>
+                <w:rFonts w:hint="cs"/>
+              </w:rPr>
+              <w:t>E</w:t>
+            </w:r>
+            <w:r>
+              <w:t>fBP</w:t>
+            </w:r>
+            <w:proofErr w:type="spellEnd"/>
+          </w:p>
+        </w:tc>
+        <w:tc>
+          <w:tcPr>
+            <w:tcW w:w="714" w:type="dxa"/>
           </w:tcPr>
           <w:p>
             <w:pPr>
@@ -845,7 +866,7 @@
         </w:tc>
         <w:tc>
           <w:tcPr>
-            <w:tcW w:w="662" w:type="dxa"/>
+            <w:tcW w:w="771" w:type="dxa"/>
           </w:tcPr>
           <w:p>
             <w:pPr>
@@ -864,7 +885,7 @@
         </w:tc>
         <w:tc>
           <w:tcPr>
-            <w:tcW w:w="1301" w:type="dxa"/>
+            <w:tcW w:w="1440" w:type="dxa"/>
           </w:tcPr>
           <w:p>
             <w:pPr>
@@ -883,7 +904,7 @@
         </w:tc>
         <w:tc>
           <w:tcPr>
-            <w:tcW w:w="2774" w:type="dxa"/>
+            <w:tcW w:w="3101" w:type="dxa"/>
           </w:tcPr>
           <w:p>
             <w:pPr>
@@ -910,7 +931,7 @@
         </w:tc>
         <w:tc>
           <w:tcPr>
-            <w:tcW w:w="723" w:type="dxa"/>
+            <w:tcW w:w="788" w:type="dxa"/>
           </w:tcPr>
           <w:p>
             <w:pPr>
@@ -929,31 +950,19 @@
         </w:tc>
         <w:tc>
           <w:tcPr>
-            <w:tcW w:w="693" w:type="dxa"/>
-          </w:tcPr>
-          <w:p>
-            <w:pPr>
-              <w:rPr>
-                <w:rtl/>
-              </w:rPr>
-            </w:pPr>
-          </w:p>
-        </w:tc>
-        <w:tc>
-          <w:tcPr>
-            <w:tcW w:w="726" w:type="dxa"/>
-          </w:tcPr>
-          <w:p>
-            <w:pPr>
-              <w:rPr>
-                <w:rtl/>
-              </w:rPr>
-            </w:pPr>
-          </w:p>
-        </w:tc>
-        <w:tc>
-          <w:tcPr>
-            <w:tcW w:w="1306" w:type="dxa"/>
+            <w:tcW w:w="754" w:type="dxa"/>
+          </w:tcPr>
+          <w:p>
+            <w:pPr>
+              <w:rPr>
+                <w:rtl/>
+              </w:rPr>
+            </w:pPr>
+          </w:p>
+        </w:tc>
+        <w:tc>
+          <w:tcPr>
+            <w:tcW w:w="928" w:type="dxa"/>
           </w:tcPr>
           <w:p>
             <w:pPr>
@@ -974,7 +983,26 @@
       <w:tr>
         <w:tc>
           <w:tcPr>
-            <w:tcW w:w="570" w:type="dxa"/>
+            <w:tcW w:w="714" w:type="dxa"/>
+          </w:tcPr>
+          <w:p>
+            <w:pPr>
+              <w:rPr>
+                <w:rFonts w:hint="cs"/>
+                <w:rtl/>
+              </w:rPr>
+            </w:pPr>
+            <w:r>
+              <w:rPr>
+                <w:rFonts w:hint="cs"/>
+              </w:rPr>
+              <w:t>RN</w:t>
+            </w:r>
+          </w:p>
+        </w:tc>
+        <w:tc>
+          <w:tcPr>
+            <w:tcW w:w="714" w:type="dxa"/>
           </w:tcPr>
           <w:p>
             <w:pPr>
@@ -993,7 +1021,7 @@
         </w:tc>
         <w:tc>
           <w:tcPr>
-            <w:tcW w:w="662" w:type="dxa"/>
+            <w:tcW w:w="771" w:type="dxa"/>
           </w:tcPr>
           <w:p>
             <w:pPr>
@@ -1012,19 +1040,19 @@
         </w:tc>
         <w:tc>
           <w:tcPr>
-            <w:tcW w:w="1301" w:type="dxa"/>
-          </w:tcPr>
-          <w:p>
-            <w:pPr>
-              <w:rPr>
-                <w:rtl/>
-              </w:rPr>
-            </w:pPr>
-          </w:p>
-        </w:tc>
-        <w:tc>
-          <w:tcPr>
-            <w:tcW w:w="2774" w:type="dxa"/>
+            <w:tcW w:w="1440" w:type="dxa"/>
+          </w:tcPr>
+          <w:p>
+            <w:pPr>
+              <w:rPr>
+                <w:rtl/>
+              </w:rPr>
+            </w:pPr>
+          </w:p>
+        </w:tc>
+        <w:tc>
+          <w:tcPr>
+            <w:tcW w:w="3101" w:type="dxa"/>
           </w:tcPr>
           <w:p>
             <w:pPr>
@@ -1051,7 +1079,7 @@
         </w:tc>
         <w:tc>
           <w:tcPr>
-            <w:tcW w:w="723" w:type="dxa"/>
+            <w:tcW w:w="788" w:type="dxa"/>
           </w:tcPr>
           <w:p>
             <w:pPr>
@@ -1070,31 +1098,19 @@
         </w:tc>
         <w:tc>
           <w:tcPr>
-            <w:tcW w:w="693" w:type="dxa"/>
-          </w:tcPr>
-          <w:p>
-            <w:pPr>
-              <w:rPr>
-                <w:rtl/>
-              </w:rPr>
-            </w:pPr>
-          </w:p>
-        </w:tc>
-        <w:tc>
-          <w:tcPr>
-            <w:tcW w:w="726" w:type="dxa"/>
-          </w:tcPr>
-          <w:p>
-            <w:pPr>
-              <w:rPr>
-                <w:rtl/>
-              </w:rPr>
-            </w:pPr>
-          </w:p>
-        </w:tc>
-        <w:tc>
-          <w:tcPr>
-            <w:tcW w:w="1306" w:type="dxa"/>
+            <w:tcW w:w="754" w:type="dxa"/>
+          </w:tcPr>
+          <w:p>
+            <w:pPr>
+              <w:rPr>
+                <w:rtl/>
+              </w:rPr>
+            </w:pPr>
+          </w:p>
+        </w:tc>
+        <w:tc>
+          <w:tcPr>
+            <w:tcW w:w="928" w:type="dxa"/>
           </w:tcPr>
           <w:p>
             <w:pPr>
@@ -1163,9 +1179,11 @@
         </w:rPr>
         <w:t xml:space="preserve"> מקום לידה : עיר, ארץ (מיקום גאוגרפי) </w:t>
       </w:r>
+      <w:proofErr w:type="spellStart"/>
       <w:r>
         <w:t>utc</w:t>
       </w:r>
+      <w:proofErr w:type="spellEnd"/>
       <w:r>
         <w:rPr>
           <w:rFonts w:hint="cs"/>
@@ -1283,6 +1301,7 @@
                 <w:rtl/>
               </w:rPr>
             </w:pPr>
+            <w:proofErr w:type="spellStart"/>
             <w:r>
               <w:rPr>
                 <w:rFonts w:hint="cs"/>
@@ -1290,6 +1309,7 @@
               </w:rPr>
               <w:t>ש.לידה</w:t>
             </w:r>
+            <w:proofErr w:type="spellEnd"/>
           </w:p>
         </w:tc>
         <w:tc>
@@ -1323,9 +1343,11 @@
               </w:rPr>
               <w:t xml:space="preserve">מקום לידה </w:t>
             </w:r>
+            <w:proofErr w:type="spellStart"/>
             <w:r>
               <w:t>utc</w:t>
             </w:r>
+            <w:proofErr w:type="spellEnd"/>
           </w:p>
         </w:tc>
         <w:tc>
@@ -1508,6 +1530,7 @@
                       <w:rtl/>
                     </w:rPr>
                   </w:pPr>
+                  <w:proofErr w:type="spellStart"/>
                   <w:r>
                     <w:rPr>
                       <w:rFonts w:hint="cs"/>
@@ -1515,6 +1538,7 @@
                     </w:rPr>
                     <w:t>טלזסטון</w:t>
                   </w:r>
+                  <w:proofErr w:type="spellEnd"/>
                 </w:p>
               </w:tc>
             </w:tr>
@@ -1773,9 +1797,11 @@
                     </w:rPr>
                     <w:t xml:space="preserve">אמריקה </w:t>
                   </w:r>
+                  <w:proofErr w:type="spellStart"/>
                   <w:r>
                     <w:t>u.s.</w:t>
                   </w:r>
+                  <w:proofErr w:type="spellEnd"/>
                 </w:p>
               </w:tc>
             </w:tr>
@@ -2608,7 +2634,6 @@
           <w:rFonts w:hint="cs"/>
           <w:rtl/>
         </w:rPr>
-        <w:lastRenderedPageBreak/>
         <w:t>שם הסדנא, פרטים עליה, המלצות- מקושר ל</w:t>
       </w:r>
       <w:r>
@@ -2699,6 +2724,7 @@
                 <w:rFonts w:hint="cs"/>
                 <w:rtl/>
               </w:rPr>
+              <w:lastRenderedPageBreak/>
               <w:t>שם סדנא</w:t>
             </w:r>
           </w:p>
@@ -2775,8 +2801,17 @@
                 <w:rFonts w:hint="cs"/>
                 <w:rtl/>
               </w:rPr>
-              <w:t>חלק לצפיה</w:t>
-            </w:r>
+              <w:t xml:space="preserve">חלק </w:t>
+            </w:r>
+            <w:proofErr w:type="spellStart"/>
+            <w:r>
+              <w:rPr>
+                <w:rFonts w:hint="cs"/>
+                <w:rtl/>
+              </w:rPr>
+              <w:t>לצפיה</w:t>
+            </w:r>
+            <w:proofErr w:type="spellEnd"/>
           </w:p>
         </w:tc>
         <w:tc>
@@ -3429,8 +3464,17 @@
                 <w:rFonts w:hint="cs"/>
                 <w:rtl/>
               </w:rPr>
-              <w:t>מס' משתתתפים</w:t>
-            </w:r>
+              <w:t xml:space="preserve">מס' </w:t>
+            </w:r>
+            <w:proofErr w:type="spellStart"/>
+            <w:r>
+              <w:rPr>
+                <w:rFonts w:hint="cs"/>
+                <w:rtl/>
+              </w:rPr>
+              <w:t>משתתתפים</w:t>
+            </w:r>
+            <w:proofErr w:type="spellEnd"/>
           </w:p>
         </w:tc>
         <w:tc>

</xml_diff>

<commit_message>
Change to update and delete to work
</commit_message>
<xml_diff>
--- a/designing/database.docx
+++ b/designing/database.docx
@@ -154,7 +154,22 @@
           <w:color w:val="FF0000"/>
           <w:rtl/>
         </w:rPr>
-        <w:t>מערך של האבחונים, מערך של הסדנאות</w:t>
+        <w:t>אבחון ,(</w:t>
+      </w:r>
+      <w:r>
+        <w:rPr>
+          <w:rFonts w:hint="cs"/>
+          <w:color w:val="FF0000"/>
+          <w:rtl/>
+        </w:rPr>
+        <w:t>מערך של הסדנאות</w:t>
+      </w:r>
+      <w:r>
+        <w:rPr>
+          <w:rFonts w:hint="cs"/>
+          <w:rtl/>
+        </w:rPr>
+        <w:t>)</w:t>
       </w:r>
     </w:p>
     <w:tbl>
@@ -3987,6 +4002,41 @@
           <w:rtl/>
         </w:rPr>
       </w:pPr>
+    </w:p>
+    <w:p>
+      <w:pPr>
+        <w:rPr>
+          <w:rtl/>
+        </w:rPr>
+      </w:pPr>
+      <w:r>
+        <w:rPr>
+          <w:rFonts w:hint="cs"/>
+          <w:rtl/>
+        </w:rPr>
+        <w:t>מודל שאלות ותשובות:</w:t>
+      </w:r>
+    </w:p>
+    <w:p>
+      <w:pPr>
+        <w:rPr>
+          <w:rtl/>
+        </w:rPr>
+      </w:pPr>
+    </w:p>
+    <w:p>
+      <w:pPr>
+        <w:rPr>
+          <w:rtl/>
+        </w:rPr>
+      </w:pPr>
+      <w:r>
+        <w:rPr>
+          <w:rFonts w:hint="cs"/>
+          <w:rtl/>
+        </w:rPr>
+        <w:t>מודל בלוגים:</w:t>
+      </w:r>
     </w:p>
     <w:p>
       <w:pPr>

</xml_diff>